<commit_message>
docs: diagrams, add local game
</commit_message>
<xml_diff>
--- a/Docs/ПРОЕКТИРОВАНИЕ И РАЗРАБОТКА СЕРВИСА ИГРОВЫХ СОХРАНЕНИЙ PLAYSAVEBACK.docx
+++ b/Docs/ПРОЕКТИРОВАНИЕ И РАЗРАБОТКА СЕРВИСА ИГРОВЫХ СОХРАНЕНИЙ PLAYSAVEBACK.docx
@@ -3500,6 +3500,155 @@
           <w14:ligatures w14:val="none"/>
         </w:rPr>
         <w:t>Функция "быстрое восстановление" сохранений на новом ПК.</w:t>
+      </w:r>
+    </w:p>
+    <w:p>
+      <w:pPr>
+        <w:rPr>
+          <w:rFonts w:ascii="Times New Roman" w:eastAsia="Times New Roman" w:hAnsi="Times New Roman" w:cs="Times New Roman"/>
+          <w:kern w:val="0"/>
+          <w:sz w:val="24"/>
+          <w:szCs w:val="24"/>
+          <w:lang w:eastAsia="ru-RU"/>
+          <w14:ligatures w14:val="none"/>
+        </w:rPr>
+      </w:pPr>
+      <w:r>
+        <w:rPr>
+          <w:rFonts w:ascii="Times New Roman" w:eastAsia="Times New Roman" w:hAnsi="Times New Roman" w:cs="Times New Roman"/>
+          <w:kern w:val="0"/>
+          <w:sz w:val="24"/>
+          <w:szCs w:val="24"/>
+          <w:lang w:eastAsia="ru-RU"/>
+          <w14:ligatures w14:val="none"/>
+        </w:rPr>
+        <w:br w:type="page"/>
+      </w:r>
+    </w:p>
+    <w:p>
+      <w:pPr>
+        <w:spacing w:before="100" w:beforeAutospacing="1" w:after="100" w:afterAutospacing="1" w:line="240" w:lineRule="auto"/>
+        <w:outlineLvl w:val="2"/>
+        <w:rPr>
+          <w:rFonts w:ascii="Times New Roman" w:eastAsia="Times New Roman" w:hAnsi="Times New Roman" w:cs="Times New Roman"/>
+          <w:b/>
+          <w:bCs/>
+          <w:kern w:val="0"/>
+          <w:sz w:val="27"/>
+          <w:szCs w:val="27"/>
+          <w:lang w:eastAsia="ru-RU"/>
+          <w14:ligatures w14:val="none"/>
+        </w:rPr>
+      </w:pPr>
+      <w:r>
+        <w:rPr>
+          <w:rFonts w:ascii="Times New Roman" w:eastAsia="Times New Roman" w:hAnsi="Times New Roman" w:cs="Times New Roman"/>
+          <w:b/>
+          <w:bCs/>
+          <w:kern w:val="0"/>
+          <w:sz w:val="27"/>
+          <w:szCs w:val="27"/>
+          <w:lang w:eastAsia="ru-RU"/>
+          <w14:ligatures w14:val="none"/>
+        </w:rPr>
+        <w:lastRenderedPageBreak/>
+        <w:t>Актуальность проекта</w:t>
+      </w:r>
+    </w:p>
+    <w:p>
+      <w:pPr>
+        <w:spacing w:before="100" w:beforeAutospacing="1" w:after="100" w:afterAutospacing="1" w:line="240" w:lineRule="auto"/>
+        <w:rPr>
+          <w:rFonts w:ascii="Times New Roman" w:eastAsia="Times New Roman" w:hAnsi="Times New Roman" w:cs="Times New Roman"/>
+          <w:kern w:val="0"/>
+          <w:sz w:val="24"/>
+          <w:szCs w:val="24"/>
+          <w:lang w:eastAsia="ru-RU"/>
+          <w14:ligatures w14:val="none"/>
+        </w:rPr>
+      </w:pPr>
+      <w:r>
+        <w:rPr>
+          <w:rFonts w:ascii="Times New Roman" w:eastAsia="Times New Roman" w:hAnsi="Times New Roman" w:cs="Times New Roman"/>
+          <w:kern w:val="0"/>
+          <w:sz w:val="24"/>
+          <w:szCs w:val="24"/>
+          <w:lang w:eastAsia="ru-RU"/>
+          <w14:ligatures w14:val="none"/>
+        </w:rPr>
+        <w:t>Современные игроки сталкиваются с проблемой хранения и управления своими игровыми сохранениями. Многие игры не предоставляют удобных средств для резервного копирования, версионности или переноса сохранений между устройствами. Это особенно актуально для пользователей, которые переустанавливают операционную систему, используют несколько игровых платформ или хотят вернуться к определённому состоянию игры.</w:t>
+      </w:r>
+    </w:p>
+    <w:p>
+      <w:pPr>
+        <w:spacing w:before="100" w:beforeAutospacing="1" w:after="100" w:afterAutospacing="1" w:line="240" w:lineRule="auto"/>
+        <w:rPr>
+          <w:rFonts w:ascii="Times New Roman" w:eastAsia="Times New Roman" w:hAnsi="Times New Roman" w:cs="Times New Roman"/>
+          <w:kern w:val="0"/>
+          <w:sz w:val="24"/>
+          <w:szCs w:val="24"/>
+          <w:lang w:val="en-US" w:eastAsia="ru-RU"/>
+          <w14:ligatures w14:val="none"/>
+        </w:rPr>
+      </w:pPr>
+      <w:r>
+        <w:rPr>
+          <w:rFonts w:ascii="Times New Roman" w:eastAsia="Times New Roman" w:hAnsi="Times New Roman" w:cs="Times New Roman"/>
+          <w:kern w:val="0"/>
+          <w:sz w:val="24"/>
+          <w:szCs w:val="24"/>
+          <w:lang w:eastAsia="ru-RU"/>
+          <w14:ligatures w14:val="none"/>
+        </w:rPr>
+        <w:t>Разрабатываемая система решает эту проблему, предоставляя удобный инструмент для хранения, управления и синхронизации игровых сохранений в облаке. Пользователи смогут загружать и восстанавливать сохранения, отслеживать изменения, а также делиться своими данными с другими игроками. Дополнительно проект интегрируется с популярными игровыми сервисами (</w:t>
+      </w:r>
+      <w:proofErr w:type="spellStart"/>
+      <w:r>
+        <w:rPr>
+          <w:rFonts w:ascii="Times New Roman" w:eastAsia="Times New Roman" w:hAnsi="Times New Roman" w:cs="Times New Roman"/>
+          <w:kern w:val="0"/>
+          <w:sz w:val="24"/>
+          <w:szCs w:val="24"/>
+          <w:lang w:eastAsia="ru-RU"/>
+          <w14:ligatures w14:val="none"/>
+        </w:rPr>
+        <w:t>Steam</w:t>
+      </w:r>
+      <w:proofErr w:type="spellEnd"/>
+      <w:r>
+        <w:rPr>
+          <w:rFonts w:ascii="Times New Roman" w:eastAsia="Times New Roman" w:hAnsi="Times New Roman" w:cs="Times New Roman"/>
+          <w:kern w:val="0"/>
+          <w:sz w:val="24"/>
+          <w:szCs w:val="24"/>
+          <w:lang w:eastAsia="ru-RU"/>
+          <w14:ligatures w14:val="none"/>
+        </w:rPr>
+        <w:t>, Itch.io, EGS), что упрощает работу с играми и автоматизирует процесс резервного копирования.</w:t>
+      </w:r>
+    </w:p>
+    <w:p>
+      <w:pPr>
+        <w:spacing w:before="100" w:beforeAutospacing="1" w:after="100" w:afterAutospacing="1" w:line="240" w:lineRule="auto"/>
+        <w:rPr>
+          <w:rFonts w:ascii="Times New Roman" w:eastAsia="Times New Roman" w:hAnsi="Times New Roman" w:cs="Times New Roman"/>
+          <w:kern w:val="0"/>
+          <w:sz w:val="24"/>
+          <w:szCs w:val="24"/>
+          <w:lang w:eastAsia="ru-RU"/>
+          <w14:ligatures w14:val="none"/>
+        </w:rPr>
+      </w:pPr>
+      <w:r>
+        <w:rPr>
+          <w:rFonts w:ascii="Times New Roman" w:eastAsia="Times New Roman" w:hAnsi="Times New Roman" w:cs="Times New Roman"/>
+          <w:kern w:val="0"/>
+          <w:sz w:val="24"/>
+          <w:szCs w:val="24"/>
+          <w:lang w:eastAsia="ru-RU"/>
+          <w14:ligatures w14:val="none"/>
+        </w:rPr>
+        <w:t>Таким образом, система повышает удобство использования сохранений, минимизирует риск потери прогресса и предоставляет новые возможности для взаимодействия пользователей с их игровыми данными. Это делает проект востребованным среди геймеров, особенно тех, кто активно использует облачные технологии и ценит безопасность своих данных.</w:t>
       </w:r>
     </w:p>
     <w:p>

</xml_diff>